<commit_message>
Updated Hardware part Final SRA
</commit_message>
<xml_diff>
--- a/SRA/Team3_SRA_3310_Fall2020.docx
+++ b/SRA/Team3_SRA_3310_Fall2020.docx
@@ -20669,97 +20669,14 @@
           <w:sz w:val="20"/>
           <w:szCs w:val="20"/>
         </w:rPr>
-        <w:t>). All our version control and files will be housed on GitHub (</w:t>
+        <w:t>)</w:t>
       </w:r>
-      <w:hyperlink r:id="rId14">
-        <w:r>
-          <w:rPr>
-            <w:color w:val="1155CC"/>
-            <w:sz w:val="20"/>
-            <w:szCs w:val="20"/>
-            <w:u w:val="single"/>
-          </w:rPr>
-          <w:t>https://github.com/</w:t>
-        </w:r>
-      </w:hyperlink>
       <w:r>
         <w:rPr>
           <w:sz w:val="20"/>
           <w:szCs w:val="20"/>
         </w:rPr>
-        <w:t>). Graphics will be made and edited using Gravit (</w:t>
-      </w:r>
-      <w:hyperlink r:id="rId15">
-        <w:r>
-          <w:rPr>
-            <w:color w:val="1155CC"/>
-            <w:sz w:val="20"/>
-            <w:szCs w:val="20"/>
-            <w:u w:val="single"/>
-          </w:rPr>
-          <w:t>https://www.designer.io/</w:t>
-        </w:r>
-      </w:hyperlink>
-      <w:r>
-        <w:rPr>
-          <w:sz w:val="20"/>
-          <w:szCs w:val="20"/>
-        </w:rPr>
-        <w:t>) along with Inkscape (</w:t>
-      </w:r>
-      <w:hyperlink r:id="rId16">
-        <w:r>
-          <w:rPr>
-            <w:color w:val="1155CC"/>
-            <w:sz w:val="20"/>
-            <w:szCs w:val="20"/>
-            <w:u w:val="single"/>
-          </w:rPr>
-          <w:t>https://inkscape.org/</w:t>
-        </w:r>
-      </w:hyperlink>
-      <w:r>
-        <w:rPr>
-          <w:sz w:val="20"/>
-          <w:szCs w:val="20"/>
-        </w:rPr>
-        <w:t>). Diagrams made for this SRA document were made using LucidChart (</w:t>
-      </w:r>
-      <w:hyperlink r:id="rId17">
-        <w:r>
-          <w:rPr>
-            <w:color w:val="1155CC"/>
-            <w:sz w:val="20"/>
-            <w:szCs w:val="20"/>
-            <w:u w:val="single"/>
-          </w:rPr>
-          <w:t>https://lucid.app/</w:t>
-        </w:r>
-      </w:hyperlink>
-      <w:r>
-        <w:rPr>
-          <w:sz w:val="20"/>
-          <w:szCs w:val="20"/>
-        </w:rPr>
-        <w:t>). Skins design was made by Clip Studio Paint Pro (</w:t>
-      </w:r>
-      <w:hyperlink r:id="rId18">
-        <w:r>
-          <w:rPr>
-            <w:color w:val="1155CC"/>
-            <w:sz w:val="20"/>
-            <w:szCs w:val="20"/>
-            <w:u w:val="single"/>
-          </w:rPr>
-          <w:t>https://www.clipstudio.net/</w:t>
-        </w:r>
-      </w:hyperlink>
-      <w:r>
-        <w:rPr>
-          <w:sz w:val="20"/>
-          <w:szCs w:val="20"/>
-        </w:rPr>
-        <w:t>)</w:t>
+        <w:t xml:space="preserve"> and Testing game using Unity Android Emulator and Android mobile phone.</w:t>
       </w:r>
     </w:p>
     <w:p>
@@ -20836,7 +20753,7 @@
                     <pic:cNvPicPr preferRelativeResize="0"/>
                   </pic:nvPicPr>
                   <pic:blipFill>
-                    <a:blip r:embed="rId19"/>
+                    <a:blip r:embed="rId14"/>
                     <a:srcRect/>
                     <a:stretch>
                       <a:fillRect/>
@@ -20901,7 +20818,7 @@
                     <pic:cNvPicPr preferRelativeResize="0"/>
                   </pic:nvPicPr>
                   <pic:blipFill>
-                    <a:blip r:embed="rId20"/>
+                    <a:blip r:embed="rId15"/>
                     <a:srcRect/>
                     <a:stretch>
                       <a:fillRect/>
@@ -20963,7 +20880,7 @@
                     <pic:cNvPicPr preferRelativeResize="0"/>
                   </pic:nvPicPr>
                   <pic:blipFill>
-                    <a:blip r:embed="rId21"/>
+                    <a:blip r:embed="rId16"/>
                     <a:srcRect/>
                     <a:stretch>
                       <a:fillRect/>
@@ -21029,7 +20946,7 @@
                     <pic:cNvPicPr preferRelativeResize="0"/>
                   </pic:nvPicPr>
                   <pic:blipFill>
-                    <a:blip r:embed="rId22"/>
+                    <a:blip r:embed="rId17"/>
                     <a:srcRect/>
                     <a:stretch>
                       <a:fillRect/>
@@ -21094,7 +21011,7 @@
                     <pic:cNvPicPr preferRelativeResize="0"/>
                   </pic:nvPicPr>
                   <pic:blipFill>
-                    <a:blip r:embed="rId23"/>
+                    <a:blip r:embed="rId18"/>
                     <a:srcRect/>
                     <a:stretch>
                       <a:fillRect/>
@@ -21157,7 +21074,7 @@
                     <pic:cNvPicPr preferRelativeResize="0"/>
                   </pic:nvPicPr>
                   <pic:blipFill>
-                    <a:blip r:embed="rId24"/>
+                    <a:blip r:embed="rId19"/>
                     <a:srcRect/>
                     <a:stretch>
                       <a:fillRect/>
@@ -21267,7 +21184,7 @@
                     <pic:cNvPicPr preferRelativeResize="0"/>
                   </pic:nvPicPr>
                   <pic:blipFill>
-                    <a:blip r:embed="rId25"/>
+                    <a:blip r:embed="rId20"/>
                     <a:srcRect/>
                     <a:stretch>
                       <a:fillRect/>
@@ -26827,7 +26744,7 @@
       </w:r>
     </w:p>
     <w:sectPr>
-      <w:headerReference w:type="default" r:id="rId26"/>
+      <w:headerReference w:type="default" r:id="rId21"/>
       <w:pgSz w:w="12240" w:h="15840"/>
       <w:pgMar w:top="720" w:right="1800" w:bottom="720" w:left="1800" w:header="720" w:footer="720" w:gutter="0"/>
       <w:cols w:space="720"/>
@@ -32034,28 +31951,28 @@
 </file>
 
 <file path=customXml/item1.xml><?xml version="1.0" encoding="utf-8"?>
+<b:Sources xmlns:b="http://schemas.openxmlformats.org/officeDocument/2006/bibliography" xmlns="http://schemas.openxmlformats.org/officeDocument/2006/bibliography" SelectedStyle="\APASixthEditionOfficeOnline.xsl" StyleName="APA" Version="6"/>
+</file>
+
+<file path=customXml/item2.xml><?xml version="1.0" encoding="utf-8"?>
 <go:gDocsCustomXmlDataStorage xmlns:go="http://customooxmlschemas.google.com/" xmlns:r="http://schemas.openxmlformats.org/officeDocument/2006/relationships">
   <go:docsCustomData xmlns:go="http://customooxmlschemas.google.com/" roundtripDataSignature="AMtx7mglURo6tfjr1Vh80c660inv934GFA==">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</go:docsCustomData>
 </go:gDocsCustomXmlDataStorage>
 </file>
 
-<file path=customXml/item2.xml><?xml version="1.0" encoding="utf-8"?>
-<b:Sources xmlns:b="http://schemas.openxmlformats.org/officeDocument/2006/bibliography" xmlns="http://schemas.openxmlformats.org/officeDocument/2006/bibliography" SelectedStyle="\APASixthEditionOfficeOnline.xsl" StyleName="APA" Version="6"/>
+<file path=customXml/itemProps1.xml><?xml version="1.0" encoding="utf-8"?>
+<ds:datastoreItem xmlns:ds="http://schemas.openxmlformats.org/officeDocument/2006/customXml" ds:itemID="{F3582A92-1819-4159-90B9-110FB4B8B747}">
+  <ds:schemaRefs>
+    <ds:schemaRef ds:uri="http://schemas.openxmlformats.org/officeDocument/2006/bibliography"/>
+  </ds:schemaRefs>
+</ds:datastoreItem>
 </file>
 
-<file path=customXml/itemProps1.xml><?xml version="1.0" encoding="utf-8"?>
+<file path=customXml/itemProps2.xml><?xml version="1.0" encoding="utf-8"?>
 <ds:datastoreItem xmlns:ds="http://schemas.openxmlformats.org/officeDocument/2006/customXml" ds:itemID="{11111111-1234-1234-1234-123412341234}">
   <ds:schemaRefs>
     <ds:schemaRef ds:uri="http://customooxmlschemas.google.com/"/>
     <ds:schemaRef ds:uri="http://schemas.openxmlformats.org/officeDocument/2006/relationships"/>
   </ds:schemaRefs>
 </ds:datastoreItem>
-</file>
-
-<file path=customXml/itemProps2.xml><?xml version="1.0" encoding="utf-8"?>
-<ds:datastoreItem xmlns:ds="http://schemas.openxmlformats.org/officeDocument/2006/customXml" ds:itemID="{F3582A92-1819-4159-90B9-110FB4B8B747}">
-  <ds:schemaRefs>
-    <ds:schemaRef ds:uri="http://schemas.openxmlformats.org/officeDocument/2006/bibliography"/>
-  </ds:schemaRefs>
-</ds:datastoreItem>
 </file>
</xml_diff>